<commit_message>
completed initial project pitch
</commit_message>
<xml_diff>
--- a/Project Description.docx
+++ b/Project Description.docx
@@ -4,127 +4,144 @@
   <w:body>
     <w:p>
       <w:r>
-        <w:t>Project Description:</w:t>
-      </w:r>
-    </w:p>
-    <w:p/>
-    <w:p>
-      <w:r>
-        <w:t xml:space="preserve">We will make an alarm clock </w:t>
-      </w:r>
-      <w:r>
-        <w:t xml:space="preserve">app </w:t>
-      </w:r>
-      <w:r>
-        <w:t xml:space="preserve">that </w:t>
-      </w:r>
-      <w:r>
-        <w:t xml:space="preserve">simulates </w:t>
-      </w:r>
-      <w:r>
-        <w:t>user</w:t>
-      </w:r>
-      <w:r>
-        <w:t>s</w:t>
-      </w:r>
-      <w:r>
-        <w:t xml:space="preserve"> with simple games or trivia questions </w:t>
-      </w:r>
-      <w:r>
-        <w:t>upon waking them up.</w:t>
-      </w:r>
-    </w:p>
-    <w:p/>
-    <w:p>
-      <w:r>
-        <w:t xml:space="preserve">Like a traditional alarm clock app, the app will </w:t>
-      </w:r>
-      <w:r>
-        <w:t>wake the user. Then, upon turning the alarm off, the user will be redirected to a view where they will be engaged with a simple and minimally stimulating game (someth</w:t>
-      </w:r>
-      <w:r>
-        <w:t>ing like doodle jump).</w:t>
-      </w:r>
-    </w:p>
-    <w:p/>
-    <w:p>
-      <w:r>
-        <w:t xml:space="preserve">To motivate the user to actually complete the </w:t>
-      </w:r>
-      <w:proofErr w:type="spellStart"/>
-      <w:r>
-        <w:t>minigame</w:t>
-      </w:r>
-      <w:proofErr w:type="spellEnd"/>
-      <w:r>
-        <w:t xml:space="preserve">, the app host a </w:t>
-      </w:r>
-      <w:r>
-        <w:t xml:space="preserve">virtual avatar of some sort that will gain utility upon the user completing the task and lose utility if the user does not do so (for example, a seedling that grows when the user </w:t>
-      </w:r>
-      <w:proofErr w:type="gramStart"/>
-      <w:r>
-        <w:t>complete</w:t>
-      </w:r>
-      <w:proofErr w:type="gramEnd"/>
-      <w:r>
-        <w:t xml:space="preserve"> the task and withers if the user does not compete the task). </w:t>
-      </w:r>
-      <w:r>
-        <w:t xml:space="preserve">The app will keep track of the successful number of times that the user </w:t>
-      </w:r>
-      <w:r>
-        <w:t xml:space="preserve">wakes up and completes the </w:t>
-      </w:r>
-      <w:proofErr w:type="spellStart"/>
-      <w:r>
-        <w:t>mini</w:t>
-      </w:r>
-      <w:r>
-        <w:t>game</w:t>
-      </w:r>
-      <w:proofErr w:type="spellEnd"/>
-      <w:r>
-        <w:t xml:space="preserve"> over the span of a week and </w:t>
-      </w:r>
-      <w:r>
-        <w:t xml:space="preserve">give users a score depending on the number of times that the user has completed the </w:t>
-      </w:r>
-      <w:proofErr w:type="spellStart"/>
-      <w:r>
-        <w:t>minigame</w:t>
-      </w:r>
-      <w:proofErr w:type="spellEnd"/>
-      <w:r>
-        <w:t xml:space="preserve"> and presumably gotten up afterwards.</w:t>
-      </w:r>
-    </w:p>
-    <w:p/>
-    <w:p>
-      <w:r>
-        <w:t>Libraries:</w:t>
-      </w:r>
-    </w:p>
-    <w:p>
-      <w:proofErr w:type="spellStart"/>
-      <w:r>
-        <w:t>UILocalNotification</w:t>
-      </w:r>
-      <w:proofErr w:type="spellEnd"/>
-    </w:p>
-    <w:p>
-      <w:proofErr w:type="spellStart"/>
-      <w:r>
-        <w:t>IntentsUI</w:t>
-      </w:r>
-      <w:proofErr w:type="spellEnd"/>
-    </w:p>
-    <w:p>
-      <w:r>
-        <w:t>GameKit</w:t>
-      </w:r>
+        <w:t xml:space="preserve">Link: </w:t>
+      </w:r>
+      <w:hyperlink r:id="rId4" w:history="1">
+        <w:r>
+          <w:rPr>
+            <w:rStyle w:val="Hyperlink"/>
+          </w:rPr>
+          <w:t>https://github.com/mqfan/iosFinalProject</w:t>
+        </w:r>
+      </w:hyperlink>
+    </w:p>
+    <w:p>
       <w:bookmarkStart w:id="0" w:name="_GoBack"/>
       <w:bookmarkEnd w:id="0"/>
+    </w:p>
+    <w:p>
+      <w:r>
+        <w:t>Project Description:</w:t>
+      </w:r>
+    </w:p>
+    <w:p/>
+    <w:p>
+      <w:r>
+        <w:t xml:space="preserve">We will make an alarm clock </w:t>
+      </w:r>
+      <w:r>
+        <w:t xml:space="preserve">app </w:t>
+      </w:r>
+      <w:r>
+        <w:t xml:space="preserve">that </w:t>
+      </w:r>
+      <w:r>
+        <w:t xml:space="preserve">simulates </w:t>
+      </w:r>
+      <w:r>
+        <w:t>user</w:t>
+      </w:r>
+      <w:r>
+        <w:t>s</w:t>
+      </w:r>
+      <w:r>
+        <w:t xml:space="preserve"> with simple games or trivia questions </w:t>
+      </w:r>
+      <w:r>
+        <w:t>upon waking them up.</w:t>
+      </w:r>
+    </w:p>
+    <w:p/>
+    <w:p>
+      <w:r>
+        <w:t xml:space="preserve">Like a traditional alarm clock app, the app will </w:t>
+      </w:r>
+      <w:r>
+        <w:t>wake the user. Then, upon turning the alarm off, the user will be redirected to a view where they will be engaged with a simple and minimally stimulating game (someth</w:t>
+      </w:r>
+      <w:r>
+        <w:t>ing like doodle jump).</w:t>
+      </w:r>
+    </w:p>
+    <w:p/>
+    <w:p>
+      <w:r>
+        <w:t xml:space="preserve">To motivate the user to actually complete the </w:t>
+      </w:r>
+      <w:proofErr w:type="spellStart"/>
+      <w:r>
+        <w:t>minigame</w:t>
+      </w:r>
+      <w:proofErr w:type="spellEnd"/>
+      <w:r>
+        <w:t xml:space="preserve">, the app host a </w:t>
+      </w:r>
+      <w:r>
+        <w:t xml:space="preserve">virtual avatar of some sort that will gain utility upon the user completing the task and lose utility if the user does not do so (for example, a seedling that grows when the user </w:t>
+      </w:r>
+      <w:proofErr w:type="gramStart"/>
+      <w:r>
+        <w:t>complete</w:t>
+      </w:r>
+      <w:proofErr w:type="gramEnd"/>
+      <w:r>
+        <w:t xml:space="preserve"> the task and withers if the user does not compete the task). </w:t>
+      </w:r>
+      <w:r>
+        <w:t xml:space="preserve">The app will keep track of the successful number of times that the user </w:t>
+      </w:r>
+      <w:r>
+        <w:t xml:space="preserve">wakes up and completes the </w:t>
+      </w:r>
+      <w:proofErr w:type="spellStart"/>
+      <w:r>
+        <w:t>mini</w:t>
+      </w:r>
+      <w:r>
+        <w:t>game</w:t>
+      </w:r>
+      <w:proofErr w:type="spellEnd"/>
+      <w:r>
+        <w:t xml:space="preserve"> over the span of a week and </w:t>
+      </w:r>
+      <w:r>
+        <w:t xml:space="preserve">give users a score depending on the number of times that the user has completed the </w:t>
+      </w:r>
+      <w:proofErr w:type="spellStart"/>
+      <w:r>
+        <w:t>minigame</w:t>
+      </w:r>
+      <w:proofErr w:type="spellEnd"/>
+      <w:r>
+        <w:t xml:space="preserve"> and presumably gotten up afterwards.</w:t>
+      </w:r>
+    </w:p>
+    <w:p/>
+    <w:p>
+      <w:r>
+        <w:t>Libraries:</w:t>
+      </w:r>
+    </w:p>
+    <w:p>
+      <w:proofErr w:type="spellStart"/>
+      <w:r>
+        <w:t>UILocalNotification</w:t>
+      </w:r>
+      <w:proofErr w:type="spellEnd"/>
+    </w:p>
+    <w:p>
+      <w:proofErr w:type="spellStart"/>
+      <w:r>
+        <w:t>IntentsUI</w:t>
+      </w:r>
+      <w:proofErr w:type="spellEnd"/>
+    </w:p>
+    <w:p>
+      <w:proofErr w:type="spellStart"/>
+      <w:r>
+        <w:t>GameKit</w:t>
+      </w:r>
+      <w:proofErr w:type="spellEnd"/>
     </w:p>
     <w:sectPr>
       <w:pgSz w:w="12240" w:h="15840"/>
@@ -564,6 +581,17 @@
     <w:semiHidden/>
     <w:unhideWhenUsed/>
   </w:style>
+  <w:style w:type="character" w:styleId="Hyperlink">
+    <w:name w:val="Hyperlink"/>
+    <w:basedOn w:val="DefaultParagraphFont"/>
+    <w:uiPriority w:val="99"/>
+    <w:unhideWhenUsed/>
+    <w:rsid w:val="00212A79"/>
+    <w:rPr>
+      <w:color w:val="0563C1" w:themeColor="hyperlink"/>
+      <w:u w:val="single"/>
+    </w:rPr>
+  </w:style>
 </w:styles>
 </file>
 

</xml_diff>